<commit_message>
Tez oneri formu guncellendi
</commit_message>
<xml_diff>
--- a/Ates Arkuran - 195112027 - Tez Oneri Formu.docx
+++ b/Ates Arkuran - 195112027 - Tez Oneri Formu.docx
@@ -21,7 +21,13 @@
         <w:rPr>
           <w:rFonts w:ascii="Arial" w:eastAsia="Arial" w:hAnsi="Arial" w:cs="Arial"/>
         </w:rPr>
-        <w:t xml:space="preserve"> 26.09.2021</w:t>
+        <w:t xml:space="preserve"> 30</w:t>
+      </w:r>
+      <w:r>
+        <w:rPr>
+          <w:rFonts w:ascii="Arial" w:eastAsia="Arial" w:hAnsi="Arial" w:cs="Arial"/>
+        </w:rPr>
+        <w:t>.09.2021</w:t>
       </w:r>
     </w:p>
     <w:tbl>
@@ -651,43 +657,7 @@
                 <w:sz w:val="18"/>
                 <w:szCs w:val="18"/>
               </w:rPr>
-              <w:t>Nesne ve İnsan Hareketi Tanıma</w:t>
-            </w:r>
-            <w:r>
-              <w:rPr>
-                <w:rFonts w:ascii="Arial" w:eastAsia="Arial" w:hAnsi="Arial" w:cs="Arial"/>
-                <w:b/>
-                <w:sz w:val="18"/>
-                <w:szCs w:val="18"/>
-              </w:rPr>
-              <w:t xml:space="preserve"> ile </w:t>
-            </w:r>
-            <w:r>
-              <w:rPr>
-                <w:rFonts w:ascii="Arial" w:eastAsia="Arial" w:hAnsi="Arial" w:cs="Arial"/>
-                <w:b/>
-                <w:sz w:val="18"/>
-                <w:szCs w:val="18"/>
-              </w:rPr>
-              <w:t xml:space="preserve">Dinamik Ortamlarda </w:t>
-            </w:r>
-            <w:r>
-              <w:rPr>
-                <w:rFonts w:ascii="Arial" w:eastAsia="Arial" w:hAnsi="Arial" w:cs="Arial"/>
-                <w:b/>
-                <w:sz w:val="18"/>
-                <w:szCs w:val="18"/>
-              </w:rPr>
-              <w:t xml:space="preserve">Mobil Robotla </w:t>
-            </w:r>
-            <w:r>
-              <w:rPr>
-                <w:rFonts w:ascii="Arial" w:eastAsia="Arial" w:hAnsi="Arial" w:cs="Arial"/>
-                <w:b/>
-                <w:sz w:val="18"/>
-                <w:szCs w:val="18"/>
-              </w:rPr>
-              <w:t>Otonom Sürüş Gerçekleştirilmesi</w:t>
+              <w:t>Nesne ve İnsan Hareketi Tanıma ile Dinamik Ortamlarda Mobil Robotla Otonom Sürüş Gerçekleştirilmesi</w:t>
             </w:r>
           </w:p>
           <w:p>
@@ -986,46 +956,206 @@
             <w:vAlign w:val="center"/>
           </w:tcPr>
           <w:p>
-            <w:r>
-              <w:t>Günümüzde otonom mobil robotlar ortamların sterilizasyonu, bomba imha görevleri, hava alanında yolculara yol göstermesi, fabrikalarda yüklerin belirli noktalar arasında taşınması gibi sağlık, askeri, ulaşım ve sanayi gibi bir</w:t>
+            <w:pPr>
+              <w:jc w:val="both"/>
+            </w:pPr>
+            <w:r>
+              <w:t xml:space="preserve">Günümüzde </w:t>
+            </w:r>
+            <w:r>
+              <w:t>otonom mobil robotlar, ortam</w:t>
+            </w:r>
+            <w:r>
+              <w:t xml:space="preserve"> sterilizasyonu, bomba imha görevleri, hava alanında yolculara yol göstermesi, fabrikalarda yüklerin belirli noktalar arasında taşınması gibi sağlık, askeri, ulaşım ve sanayi gibi bir</w:t>
             </w:r>
             <w:r>
               <w:t xml:space="preserve">çok sektörde kullanılmaktadır. </w:t>
             </w:r>
             <w:r>
-              <w:t>Otonom mobil robotların hedeflerine ulaşabilmesi için (A*,RRT, Bug vb.) bir çok yol ve hareket planlama yöntemi sunulmuştur.</w:t>
+              <w:t>Otonom mobil robotların hedeflerine ulaşabil</w:t>
+            </w:r>
+            <w:r>
+              <w:t>mesi için</w:t>
+            </w:r>
+            <w:r>
+              <w:t xml:space="preserve"> bir</w:t>
+            </w:r>
+            <w:r>
+              <w:t>çok yol ve hareket planlama yöntemi sunulmuştur.</w:t>
             </w:r>
             <w:r>
               <w:t xml:space="preserve"> Geliştirilen yöntemlerin</w:t>
             </w:r>
             <w:r>
-              <w:t xml:space="preserve"> birçoğu statik ortamlar için oluşturulmuşken özellikle m</w:t>
-            </w:r>
-            <w:bookmarkStart w:id="0" w:name="_GoBack"/>
-            <w:bookmarkEnd w:id="0"/>
-            <w:r>
-              <w:t>obil robotlarda dinamik ortam için planlamaya ihtiyaç duyulmaktadır</w:t>
+              <w:t xml:space="preserve"> birçoğu statik ortamlar için oluşturulmuşken özellikle mobil robotlarda dinamik ortam için planlamaya ihtiyaç duyulmaktadır</w:t>
             </w:r>
             <w:r>
               <w:t xml:space="preserve">. </w:t>
             </w:r>
             <w:r>
-              <w:t xml:space="preserve">Dinamik ortama adapte olaiblen yöntemlerde genellikle nesnelerin yer değiştirmesi veya daha önce var olmayan yeni nesnelerin belirmesi göz önünde bulundurulmaktadır. </w:t>
+              <w:t>Dinamik ortama adapte olabi</w:t>
+            </w:r>
+            <w:r>
+              <w:t xml:space="preserve">len yöntemlerde genellikle nesnelerin yer değiştirmesi veya daha önce var olmayan yeni nesnelerin belirmesi göz önünde bulundurulmaktadır. </w:t>
             </w:r>
             <w:r>
               <w:t xml:space="preserve">Bu çalışmada </w:t>
             </w:r>
             <w:r>
-              <w:t>izlenecek adımlarla beraber nesnenin nereye gidebileceği ile ilgili tahmin verisi elde ediler</w:t>
-            </w:r>
-            <w:r>
-              <w:t>ek önceki yöntemleri geliştirme amacıyla gerçekleştirilecektir</w:t>
+              <w:t>izlenecek adımlarla beraber</w:t>
+            </w:r>
+            <w:r>
+              <w:t>,</w:t>
+            </w:r>
+            <w:r>
+              <w:t xml:space="preserve"> nesnenin nereye gidebileceği ile ilgili tahmin verisi elde ediler</w:t>
+            </w:r>
+            <w:r>
+              <w:t>ek önceki yöntemleri geli</w:t>
+            </w:r>
+            <w:r>
+              <w:t>ştirmek amaçlanmaktadır</w:t>
             </w:r>
             <w:r>
               <w:t>.</w:t>
             </w:r>
             <w:r>
-              <w:t xml:space="preserve"> Çalışmanın amacı yapay zeka yardımıyla tanınacak insan hareketleri ile </w:t>
+              <w:t xml:space="preserve"> </w:t>
+            </w:r>
+          </w:p>
+          <w:p>
+            <w:pPr>
+              <w:jc w:val="both"/>
+            </w:pPr>
+            <w:r>
+              <w:t xml:space="preserve">Çalışmanın amacı yapay zeka yardımıyla </w:t>
+            </w:r>
+            <w:r>
+              <w:t>insan hareketlerini ve</w:t>
+            </w:r>
+            <w:r>
+              <w:t xml:space="preserve"> insana yakın objeleri</w:t>
+            </w:r>
+            <w:r>
+              <w:t>n</w:t>
+            </w:r>
+            <w:r>
+              <w:t xml:space="preserve"> tanı</w:t>
+            </w:r>
+            <w:r>
+              <w:t>n</w:t>
+            </w:r>
+            <w:r>
+              <w:t>ması ile</w:t>
+            </w:r>
+            <w:r>
+              <w:t xml:space="preserve"> , mobil robotun yol alırken karşısına çıkabilecek engellere ve risklere göre </w:t>
+            </w:r>
+            <w:r>
+              <w:t xml:space="preserve">hareket etmesini sağlayarak daha güvenli </w:t>
+            </w:r>
+            <w:r>
+              <w:t>bir çalışma ortamı oluşturmaktır</w:t>
+            </w:r>
+            <w:r>
+              <w:t>.</w:t>
+            </w:r>
+          </w:p>
+          <w:p>
+            <w:pPr>
+              <w:jc w:val="both"/>
+            </w:pPr>
+            <w:r>
+              <w:t>Literatürde, insan hareketlerini tanıma ile yaşlı insanlara yardım etme,</w:t>
+            </w:r>
+            <w:r>
+              <w:t xml:space="preserve"> </w:t>
+            </w:r>
+            <w:r>
+              <w:t>robot ile</w:t>
+            </w:r>
+            <w:r>
+              <w:t xml:space="preserve"> </w:t>
+            </w:r>
+            <w:r>
+              <w:t xml:space="preserve">insan hareketlerini en iyi şekilde tanımak için en iyi konumu belirleme, insan hareketlerini tanıma ile </w:t>
+            </w:r>
+            <w:r>
+              <w:t xml:space="preserve">hareket bozukluğu belirileme ve duruş ergonomikliğini değerlendirme </w:t>
+            </w:r>
+            <w:r>
+              <w:t>gibi</w:t>
+            </w:r>
+            <w:r>
+              <w:t xml:space="preserve"> birçok alanda çalışmalar</w:t>
+            </w:r>
+            <w:r>
+              <w:t xml:space="preserve"> gerçekleştirilmiştir</w:t>
+            </w:r>
+            <w:r>
+              <w:t>.</w:t>
+            </w:r>
+          </w:p>
+          <w:p>
+            <w:pPr>
+              <w:jc w:val="both"/>
+            </w:pPr>
+            <w:r>
+              <w:t>Çalışmanın önemi, çalışan personelin</w:t>
+            </w:r>
+            <w:r>
+              <w:t>,</w:t>
+            </w:r>
+            <w:r>
+              <w:t xml:space="preserve"> sanayi gibi alanlarda otonom mobil robotlar ile beraber çalışması için</w:t>
+            </w:r>
+            <w:r>
+              <w:t>,</w:t>
+            </w:r>
+            <w:r>
+              <w:t xml:space="preserve"> iş kazası riskinin azaltılması </w:t>
+            </w:r>
+            <w:r>
+              <w:t xml:space="preserve">amacıyla robotun insana göre </w:t>
+            </w:r>
+            <w:r>
+              <w:t xml:space="preserve">risk </w:t>
+            </w:r>
+            <w:r>
+              <w:t>oluşturmayacak</w:t>
+            </w:r>
+            <w:r>
+              <w:t xml:space="preserve"> konumlar</w:t>
+            </w:r>
+            <w:r>
+              <w:t xml:space="preserve"> </w:t>
+            </w:r>
+            <w:r>
+              <w:lastRenderedPageBreak/>
+              <w:t>üzerinden</w:t>
+            </w:r>
+            <w:r>
+              <w:t xml:space="preserve"> yol planı yapması </w:t>
+            </w:r>
+            <w:r>
+              <w:t>ile ilgilidir</w:t>
+            </w:r>
+            <w:r>
+              <w:t>.</w:t>
+            </w:r>
+          </w:p>
+          <w:p>
+            <w:pPr>
+              <w:jc w:val="both"/>
+            </w:pPr>
+            <w:r>
+              <w:t>Çalışma kapsamı dahilinde, insan hareketlerini ve nesneleri tanımak için kullanılan yöntemler araştırılarak en uygun yöntem seçilecek ve tanınan insan hareketi ve nesneye göre belirlenen insan a</w:t>
+            </w:r>
+            <w:r>
+              <w:t xml:space="preserve">ktivitesi bilgisi ile </w:t>
+            </w:r>
+            <w:r>
+              <w:t>robotun insan güvenliği için en uygun konuma getirilmesi sağlanacaktır. Örnek olarak, insanın yürüdüğü yoldan gitmeme, insanın taşıdığı nesneye göre insana yaklaşmama gibi davranışlar verilebilir.</w:t>
             </w:r>
           </w:p>
         </w:tc>
@@ -1033,6 +1163,9 @@
     </w:tbl>
     <w:p>
       <w:pPr>
+        <w:tabs>
+          <w:tab w:val="left" w:pos="3969"/>
+        </w:tabs>
         <w:spacing w:after="0" w:line="240" w:lineRule="auto"/>
         <w:rPr>
           <w:rFonts w:ascii="Arial" w:eastAsia="Arial" w:hAnsi="Arial" w:cs="Arial"/>
@@ -1040,6 +1173,15 @@
           <w:szCs w:val="18"/>
         </w:rPr>
       </w:pPr>
+      <w:r>
+        <w:rPr>
+          <w:rFonts w:ascii="Arial" w:eastAsia="Arial" w:hAnsi="Arial" w:cs="Arial"/>
+          <w:sz w:val="18"/>
+          <w:szCs w:val="18"/>
+        </w:rPr>
+        <w:lastRenderedPageBreak/>
+        <w:tab/>
+      </w:r>
     </w:p>
     <w:tbl>
       <w:tblPr>
@@ -1099,11 +1241,283 @@
             <w:pPr>
               <w:jc w:val="both"/>
               <w:rPr>
-                <w:rFonts w:ascii="Arial" w:eastAsia="Arial" w:hAnsi="Arial" w:cs="Arial"/>
+                <w:rFonts w:asciiTheme="minorHAnsi" w:eastAsia="Arial" w:hAnsiTheme="minorHAnsi" w:cstheme="minorHAnsi"/>
               </w:rPr>
             </w:pPr>
-            <w:bookmarkStart w:id="1" w:name="_heading=h.gjdgxs" w:colFirst="0" w:colLast="0"/>
+            <w:bookmarkStart w:id="0" w:name="_heading=h.gjdgxs" w:colFirst="0" w:colLast="0"/>
+            <w:bookmarkEnd w:id="0"/>
+            <w:r>
+              <w:rPr>
+                <w:rFonts w:asciiTheme="minorHAnsi" w:eastAsia="Arial" w:hAnsiTheme="minorHAnsi" w:cstheme="minorHAnsi"/>
+              </w:rPr>
+              <w:t xml:space="preserve">Çalışma kapsamı </w:t>
+            </w:r>
+            <w:r>
+              <w:rPr>
+                <w:rFonts w:asciiTheme="minorHAnsi" w:eastAsia="Arial" w:hAnsiTheme="minorHAnsi" w:cstheme="minorHAnsi"/>
+              </w:rPr>
+              <w:t>dahilinde ilk olarak insan hareketlerini algılamak için gerekli araçlar belirlenecektir. İnsan hareketlerinin algılanabilmesi için bir yapay zeka modelinin eğitilmesi planlanmaktadır. Eğitme işlemini gerçekleştirmek için bulunan hazır veri setleri kullanılacaktır. Veri setinin</w:t>
+            </w:r>
+            <w:r>
+              <w:rPr>
+                <w:rFonts w:asciiTheme="minorHAnsi" w:eastAsia="Arial" w:hAnsiTheme="minorHAnsi" w:cstheme="minorHAnsi"/>
+              </w:rPr>
+              <w:t>,</w:t>
+            </w:r>
+            <w:r>
+              <w:rPr>
+                <w:rFonts w:asciiTheme="minorHAnsi" w:eastAsia="Arial" w:hAnsiTheme="minorHAnsi" w:cstheme="minorHAnsi"/>
+              </w:rPr>
+              <w:t xml:space="preserve"> </w:t>
+            </w:r>
+            <w:r>
+              <w:rPr>
+                <w:rFonts w:asciiTheme="minorHAnsi" w:eastAsia="Arial" w:hAnsiTheme="minorHAnsi" w:cstheme="minorHAnsi"/>
+              </w:rPr>
+              <w:t>otomatik ola</w:t>
+            </w:r>
+            <w:r>
+              <w:rPr>
+                <w:rFonts w:asciiTheme="minorHAnsi" w:eastAsia="Arial" w:hAnsiTheme="minorHAnsi" w:cstheme="minorHAnsi"/>
+              </w:rPr>
+              <w:t xml:space="preserve">rak iskelet verisi veren </w:t>
+            </w:r>
+            <w:r>
+              <w:rPr>
+                <w:rFonts w:asciiTheme="minorHAnsi" w:eastAsia="Arial" w:hAnsiTheme="minorHAnsi" w:cstheme="minorHAnsi"/>
+              </w:rPr>
+              <w:t>Microsoft Kinect benzeri kameralardan elde edilen RGBD görün</w:t>
+            </w:r>
+            <w:r>
+              <w:rPr>
+                <w:rFonts w:asciiTheme="minorHAnsi" w:eastAsia="Arial" w:hAnsiTheme="minorHAnsi" w:cstheme="minorHAnsi"/>
+              </w:rPr>
+              <w:t>tülerden oluşması ön görülmektedir</w:t>
+            </w:r>
+            <w:r>
+              <w:rPr>
+                <w:rFonts w:asciiTheme="minorHAnsi" w:eastAsia="Arial" w:hAnsiTheme="minorHAnsi" w:cstheme="minorHAnsi"/>
+              </w:rPr>
+              <w:t xml:space="preserve">. Eğer RGB görüntüler ile çalışılacak ise OpenPose </w:t>
+            </w:r>
+            <w:r>
+              <w:rPr>
+                <w:rFonts w:asciiTheme="minorHAnsi" w:eastAsia="Arial" w:hAnsiTheme="minorHAnsi" w:cstheme="minorHAnsi"/>
+              </w:rPr>
+              <w:t>ve 3D-baseline</w:t>
+            </w:r>
+            <w:r>
+              <w:rPr>
+                <w:rFonts w:asciiTheme="minorHAnsi" w:eastAsia="Arial" w:hAnsiTheme="minorHAnsi" w:cstheme="minorHAnsi"/>
+              </w:rPr>
+              <w:t xml:space="preserve"> kütüphaneleri kullanılarak iskelet çıkarımı yapılacaktır. </w:t>
+            </w:r>
+            <w:r>
+              <w:rPr>
+                <w:rFonts w:asciiTheme="minorHAnsi" w:eastAsia="Arial" w:hAnsiTheme="minorHAnsi" w:cstheme="minorHAnsi"/>
+              </w:rPr>
+              <w:t xml:space="preserve">İki çalışmadan elde edilecek performanslara göre kullanılacak kamera belirlenecektir. </w:t>
+            </w:r>
+            <w:r>
+              <w:rPr>
+                <w:rFonts w:asciiTheme="minorHAnsi" w:eastAsia="Arial" w:hAnsiTheme="minorHAnsi" w:cstheme="minorHAnsi"/>
+              </w:rPr>
+              <w:t>Kameranın taşınması</w:t>
+            </w:r>
+            <w:r>
+              <w:rPr>
+                <w:rFonts w:asciiTheme="minorHAnsi" w:eastAsia="Arial" w:hAnsiTheme="minorHAnsi" w:cstheme="minorHAnsi"/>
+              </w:rPr>
+              <w:t>,</w:t>
+            </w:r>
+            <w:r>
+              <w:rPr>
+                <w:rFonts w:asciiTheme="minorHAnsi" w:eastAsia="Arial" w:hAnsiTheme="minorHAnsi" w:cstheme="minorHAnsi"/>
+              </w:rPr>
+              <w:t xml:space="preserve"> otonom mobil</w:t>
+            </w:r>
+            <w:r>
+              <w:rPr>
+                <w:rFonts w:asciiTheme="minorHAnsi" w:eastAsia="Arial" w:hAnsiTheme="minorHAnsi" w:cstheme="minorHAnsi"/>
+              </w:rPr>
+              <w:t xml:space="preserve"> robot</w:t>
+            </w:r>
+            <w:r>
+              <w:rPr>
+                <w:rFonts w:asciiTheme="minorHAnsi" w:eastAsia="Arial" w:hAnsiTheme="minorHAnsi" w:cstheme="minorHAnsi"/>
+              </w:rPr>
+              <w:t xml:space="preserve"> ile yapılacağı için literatürde bulunan optimum kamera pozisyonlandırma yöntemleri kullanılarak</w:t>
+            </w:r>
+            <w:r>
+              <w:rPr>
+                <w:rFonts w:asciiTheme="minorHAnsi" w:eastAsia="Arial" w:hAnsiTheme="minorHAnsi" w:cstheme="minorHAnsi"/>
+              </w:rPr>
+              <w:t>,</w:t>
+            </w:r>
+            <w:r>
+              <w:rPr>
+                <w:rFonts w:asciiTheme="minorHAnsi" w:eastAsia="Arial" w:hAnsiTheme="minorHAnsi" w:cstheme="minorHAnsi"/>
+              </w:rPr>
+              <w:t xml:space="preserve"> otonom mobil robotun insanı en iyi görebilecek şekilde konumlandırılması hedeflenmektedir. </w:t>
+            </w:r>
+          </w:p>
+          <w:p>
+            <w:pPr>
+              <w:jc w:val="both"/>
+              <w:rPr>
+                <w:rFonts w:asciiTheme="minorHAnsi" w:eastAsia="Arial" w:hAnsiTheme="minorHAnsi" w:cstheme="minorHAnsi"/>
+              </w:rPr>
+            </w:pPr>
+            <w:r>
+              <w:rPr>
+                <w:rFonts w:asciiTheme="minorHAnsi" w:eastAsia="Arial" w:hAnsiTheme="minorHAnsi" w:cstheme="minorHAnsi"/>
+              </w:rPr>
+              <w:t xml:space="preserve">Kameranın belirlenmesinin ardından elde edilen iskelet verisini işleyecek yapay zeka modelini belirlemek gerekmektedir. İnsan hareketi algılamak için kullanılan popüler yöntemler olan Hidden Markov Model (HMM) </w:t>
+            </w:r>
+            <w:r>
+              <w:rPr>
+                <w:rFonts w:asciiTheme="minorHAnsi" w:eastAsia="Arial" w:hAnsiTheme="minorHAnsi" w:cstheme="minorHAnsi"/>
+              </w:rPr>
+              <w:t xml:space="preserve">, </w:t>
+            </w:r>
+            <w:r>
+              <w:rPr>
+                <w:rFonts w:asciiTheme="minorHAnsi" w:eastAsia="Arial" w:hAnsiTheme="minorHAnsi" w:cstheme="minorHAnsi"/>
+              </w:rPr>
+              <w:t>Deep Belief Network (DBN)</w:t>
+            </w:r>
+            <w:r>
+              <w:rPr>
+                <w:rFonts w:asciiTheme="minorHAnsi" w:eastAsia="Arial" w:hAnsiTheme="minorHAnsi" w:cstheme="minorHAnsi"/>
+              </w:rPr>
+              <w:t xml:space="preserve"> ve </w:t>
+            </w:r>
+            <w:r>
+              <w:rPr>
+                <w:rFonts w:asciiTheme="minorHAnsi" w:eastAsia="Arial" w:hAnsiTheme="minorHAnsi" w:cstheme="minorHAnsi"/>
+              </w:rPr>
+              <w:t>Recurrent Neural Network</w:t>
+            </w:r>
+            <w:r>
+              <w:rPr>
+                <w:rFonts w:asciiTheme="minorHAnsi" w:eastAsia="Arial" w:hAnsiTheme="minorHAnsi" w:cstheme="minorHAnsi"/>
+              </w:rPr>
+              <w:t xml:space="preserve"> (RNN) yöntemleri kullanılacaktır. Gerekli denemeler yapıldıktan sonra bu üç modelden biri seçilecek ve seçilen model ile çalışmaya devam edilecektir.</w:t>
+            </w:r>
+            <w:r>
+              <w:rPr>
+                <w:rFonts w:asciiTheme="minorHAnsi" w:eastAsia="Arial" w:hAnsiTheme="minorHAnsi" w:cstheme="minorHAnsi"/>
+              </w:rPr>
+              <w:t xml:space="preserve"> </w:t>
+            </w:r>
+          </w:p>
+          <w:p>
+            <w:pPr>
+              <w:jc w:val="both"/>
+              <w:rPr>
+                <w:rFonts w:asciiTheme="minorHAnsi" w:eastAsia="Arial" w:hAnsiTheme="minorHAnsi" w:cstheme="minorHAnsi"/>
+              </w:rPr>
+            </w:pPr>
+            <w:r>
+              <w:rPr>
+                <w:rFonts w:asciiTheme="minorHAnsi" w:eastAsia="Arial" w:hAnsiTheme="minorHAnsi" w:cstheme="minorHAnsi"/>
+              </w:rPr>
+              <w:t>Bununla birlikte yapılan insan aktivitesini belirlemek için</w:t>
+            </w:r>
+            <w:r>
+              <w:rPr>
+                <w:rFonts w:asciiTheme="minorHAnsi" w:eastAsia="Arial" w:hAnsiTheme="minorHAnsi" w:cstheme="minorHAnsi"/>
+              </w:rPr>
+              <w:t>,</w:t>
+            </w:r>
+            <w:r>
+              <w:rPr>
+                <w:rFonts w:asciiTheme="minorHAnsi" w:eastAsia="Arial" w:hAnsiTheme="minorHAnsi" w:cstheme="minorHAnsi"/>
+              </w:rPr>
+              <w:t xml:space="preserve"> hareketi yapan insanın yakınında bulunan eşyaları da tanımak hedeflenmektedir. Bu işlem için YOLO, R-CNN gibi yöntemler denenecektir. Tanınan insan hareketi ve eşyaya göre</w:t>
+            </w:r>
+            <w:r>
+              <w:rPr>
+                <w:rFonts w:asciiTheme="minorHAnsi" w:eastAsia="Arial" w:hAnsiTheme="minorHAnsi" w:cstheme="minorHAnsi"/>
+              </w:rPr>
+              <w:t>,</w:t>
+            </w:r>
+            <w:r>
+              <w:rPr>
+                <w:rFonts w:asciiTheme="minorHAnsi" w:eastAsia="Arial" w:hAnsiTheme="minorHAnsi" w:cstheme="minorHAnsi"/>
+              </w:rPr>
+              <w:t xml:space="preserve"> insan aktivitesi belirlenerek elde edilen </w:t>
+            </w:r>
+            <w:r>
+              <w:rPr>
+                <w:rFonts w:asciiTheme="minorHAnsi" w:eastAsia="Arial" w:hAnsiTheme="minorHAnsi" w:cstheme="minorHAnsi"/>
+              </w:rPr>
+              <w:t>veri ile</w:t>
+            </w:r>
+            <w:r>
+              <w:rPr>
+                <w:rFonts w:asciiTheme="minorHAnsi" w:eastAsia="Arial" w:hAnsiTheme="minorHAnsi" w:cstheme="minorHAnsi"/>
+              </w:rPr>
+              <w:t xml:space="preserve"> otonom mobil robota yol planlaması yaptırılacaktır.</w:t>
+            </w:r>
+            <w:r>
+              <w:rPr>
+                <w:rFonts w:asciiTheme="minorHAnsi" w:eastAsia="Arial" w:hAnsiTheme="minorHAnsi" w:cstheme="minorHAnsi"/>
+              </w:rPr>
+              <w:t xml:space="preserve"> </w:t>
+            </w:r>
+          </w:p>
+          <w:p>
+            <w:pPr>
+              <w:jc w:val="both"/>
+              <w:rPr>
+                <w:rFonts w:asciiTheme="minorHAnsi" w:eastAsia="Arial" w:hAnsiTheme="minorHAnsi" w:cstheme="minorHAnsi"/>
+              </w:rPr>
+            </w:pPr>
+            <w:bookmarkStart w:id="1" w:name="_GoBack"/>
             <w:bookmarkEnd w:id="1"/>
+            <w:r>
+              <w:rPr>
+                <w:rFonts w:asciiTheme="minorHAnsi" w:eastAsia="Arial" w:hAnsiTheme="minorHAnsi" w:cstheme="minorHAnsi"/>
+              </w:rPr>
+              <w:t xml:space="preserve">Son olarak hangi yöntemin </w:t>
+            </w:r>
+            <w:r>
+              <w:rPr>
+                <w:rFonts w:asciiTheme="minorHAnsi" w:eastAsia="Arial" w:hAnsiTheme="minorHAnsi" w:cstheme="minorHAnsi"/>
+              </w:rPr>
+              <w:t>nasıl</w:t>
+            </w:r>
+            <w:r>
+              <w:rPr>
+                <w:rFonts w:asciiTheme="minorHAnsi" w:eastAsia="Arial" w:hAnsiTheme="minorHAnsi" w:cstheme="minorHAnsi"/>
+              </w:rPr>
+              <w:t xml:space="preserve"> sonuç verdiği ile ilgili </w:t>
+            </w:r>
+            <w:r>
+              <w:rPr>
+                <w:rFonts w:asciiTheme="minorHAnsi" w:eastAsia="Arial" w:hAnsiTheme="minorHAnsi" w:cstheme="minorHAnsi"/>
+              </w:rPr>
+              <w:t xml:space="preserve">veriler </w:t>
+            </w:r>
+            <w:r>
+              <w:rPr>
+                <w:rFonts w:asciiTheme="minorHAnsi" w:eastAsia="Arial" w:hAnsiTheme="minorHAnsi" w:cstheme="minorHAnsi"/>
+              </w:rPr>
+              <w:t xml:space="preserve">tablolar ile </w:t>
+            </w:r>
+            <w:r>
+              <w:rPr>
+                <w:rFonts w:asciiTheme="minorHAnsi" w:eastAsia="Arial" w:hAnsiTheme="minorHAnsi" w:cstheme="minorHAnsi"/>
+              </w:rPr>
+              <w:t>gösterilecektir</w:t>
+            </w:r>
+            <w:r>
+              <w:rPr>
+                <w:rFonts w:asciiTheme="minorHAnsi" w:eastAsia="Arial" w:hAnsiTheme="minorHAnsi" w:cstheme="minorHAnsi"/>
+              </w:rPr>
+              <w:t>.</w:t>
+            </w:r>
           </w:p>
         </w:tc>
       </w:tr>
@@ -1271,7 +1685,7 @@
         <w:lang w:val="en-US"/>
       </w:rPr>
       <mc:AlternateContent>
-        <mc:Choice Requires="wpg">
+        <mc:Choice Requires="wps">
           <w:drawing>
             <wp:anchor distT="0" distB="0" distL="114300" distR="114300" simplePos="0" relativeHeight="251658240" behindDoc="0" locked="0" layoutInCell="1" hidden="0" allowOverlap="1">
               <wp:simplePos x="0" y="0"/>
@@ -1350,47 +1764,47 @@
             </wp:anchor>
           </w:drawing>
         </mc:Choice>
-        <mc:Fallback xmlns:sl="http://schemas.openxmlformats.org/schemaLibrary/2006/main" xmlns:a="http://schemas.openxmlformats.org/drawingml/2006/main" xmlns:pic="http://schemas.openxmlformats.org/drawingml/2006/picture" xmlns:c="http://schemas.openxmlformats.org/drawingml/2006/chart" xmlns:lc="http://schemas.openxmlformats.org/drawingml/2006/lockedCanvas" xmlns:dgm="http://schemas.openxmlformats.org/drawingml/2006/diagram" xmlns:w15="http://schemas.microsoft.com/office/word/2012/wordml">
-          <w:drawing>
-            <wp:anchor allowOverlap="1" behindDoc="0" distB="0" distT="0" distL="114300" distR="114300" hidden="0" layoutInCell="1" locked="0" relativeHeight="0" simplePos="0">
-              <wp:simplePos x="0" y="0"/>
-              <wp:positionH relativeFrom="column">
-                <wp:posOffset>431800</wp:posOffset>
-              </wp:positionH>
-              <wp:positionV relativeFrom="paragraph">
-                <wp:posOffset>0</wp:posOffset>
-              </wp:positionV>
-              <wp:extent cx="5507355" cy="847090"/>
-              <wp:effectExtent b="0" l="0" r="0" t="0"/>
-              <wp:wrapNone/>
-              <wp:docPr id="5" name="image1.png"/>
-              <a:graphic>
-                <a:graphicData uri="http://schemas.openxmlformats.org/drawingml/2006/picture">
-                  <pic:pic>
-                    <pic:nvPicPr>
-                      <pic:cNvPr id="0" name="image1.png"/>
-                      <pic:cNvPicPr preferRelativeResize="0"/>
-                    </pic:nvPicPr>
-                    <pic:blipFill>
-                      <a:blip r:embed="rId1"/>
-                      <a:srcRect/>
-                      <a:stretch>
-                        <a:fillRect/>
-                      </a:stretch>
-                    </pic:blipFill>
-                    <pic:spPr>
-                      <a:xfrm>
-                        <a:off x="0" y="0"/>
-                        <a:ext cx="5507355" cy="847090"/>
-                      </a:xfrm>
-                      <a:prstGeom prst="rect"/>
-                      <a:ln/>
-                    </pic:spPr>
-                  </pic:pic>
-                </a:graphicData>
-              </a:graphic>
-            </wp:anchor>
-          </w:drawing>
+        <mc:Fallback>
+          <w:pict>
+            <v:rect id="Rectangle 5" o:spid="_x0000_s1026" style="position:absolute;margin-left:34pt;margin-top:0;width:433.65pt;height:66.7pt;z-index:251658240;visibility:visible;mso-wrap-style:square;mso-wrap-distance-left:9pt;mso-wrap-distance-top:0;mso-wrap-distance-right:9pt;mso-wrap-distance-bottom:0;mso-position-horizontal:absolute;mso-position-horizontal-relative:text;mso-position-vertical:absolute;mso-position-vertical-relative:text;v-text-anchor:middle" o:gfxdata="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" fillcolor="white [3201]" stroked="f">
+              <v:textbox inset="2.53958mm,1.2694mm,2.53958mm,1.2694mm">
+                <w:txbxContent>
+                  <w:p>
+                    <w:pPr>
+                      <w:spacing w:after="0" w:line="258" w:lineRule="auto"/>
+                      <w:jc w:val="center"/>
+                      <w:textDirection w:val="btLr"/>
+                    </w:pPr>
+                    <w:r>
+                      <w:rPr>
+                        <w:rFonts w:ascii="Arial" w:eastAsia="Arial" w:hAnsi="Arial" w:cs="Arial"/>
+                        <w:b/>
+                        <w:color w:val="000000"/>
+                        <w:sz w:val="32"/>
+                      </w:rPr>
+                      <w:t>KOCAELİ ÜNİVERSİTESİ</w:t>
+                    </w:r>
+                  </w:p>
+                  <w:p>
+                    <w:pPr>
+                      <w:spacing w:after="0" w:line="258" w:lineRule="auto"/>
+                      <w:jc w:val="center"/>
+                      <w:textDirection w:val="btLr"/>
+                    </w:pPr>
+                    <w:r>
+                      <w:rPr>
+                        <w:rFonts w:ascii="Arial" w:eastAsia="Arial" w:hAnsi="Arial" w:cs="Arial"/>
+                        <w:b/>
+                        <w:color w:val="000000"/>
+                        <w:sz w:val="32"/>
+                      </w:rPr>
+                      <w:t>FEN BİLİMLERİ ENSTİTÜSÜ</w:t>
+                    </w:r>
+                  </w:p>
+                </w:txbxContent>
+              </v:textbox>
+            </v:rect>
+          </w:pict>
         </mc:Fallback>
       </mc:AlternateContent>
     </w:r>
@@ -1421,7 +1835,7 @@
                   <pic:cNvPicPr preferRelativeResize="0"/>
                 </pic:nvPicPr>
                 <pic:blipFill>
-                  <a:blip r:embed="rId2"/>
+                  <a:blip r:embed="rId1"/>
                   <a:srcRect/>
                   <a:stretch>
                     <a:fillRect/>

</xml_diff>